<commit_message>
TEST-2 integration with jira
</commit_message>
<xml_diff>
--- a/Untitled 12.docx
+++ b/Untitled 12.docx
@@ -54,9 +54,7 @@
         <w:pStyle w:val="Normal"/>
         <w:bidi w:val="0"/>
         <w:jc w:val="left"/>
-        <w:rPr>
-          <w:rFonts w:ascii="Times New Roman" w:hAnsi="Times New Roman"/>
-        </w:rPr>
+        <w:rPr/>
       </w:pPr>
       <w:r>
         <w:rPr>
@@ -64,6 +62,12 @@
         </w:rPr>
         <w:t>asdfa</w:t>
       </w:r>
+      <w:r>
+        <w:rPr>
+          <w:rFonts w:ascii="Times New Roman" w:hAnsi="Times New Roman"/>
+        </w:rPr>
+        <w:t>2</w:t>
+      </w:r>
     </w:p>
     <w:p>
       <w:pPr>
@@ -271,9 +275,7 @@
         <w:pStyle w:val="Normal"/>
         <w:bidi w:val="0"/>
         <w:jc w:val="left"/>
-        <w:rPr>
-          <w:rFonts w:ascii="Source Code Pro" w:hAnsi="Source Code Pro"/>
-        </w:rPr>
+        <w:rPr/>
       </w:pPr>
       <w:r>
         <w:rPr>

</xml_diff>